<commit_message>
angular knex ok ghost page
</commit_message>
<xml_diff>
--- a/steps knex configuration.docx
+++ b/steps knex configuration.docx
@@ -4,7 +4,7 @@
   <w:body>
     <w:p>
       <w:pPr>
-        <w:pStyle w:val="179"/>
+        <w:pStyle w:val="250"/>
         <w:numPr>
           <w:ilvl w:val="0"/>
           <w:numId w:val="1"/>
@@ -28,7 +28,7 @@
     </w:p>
     <w:p>
       <w:pPr>
-        <w:pStyle w:val="179"/>
+        <w:pStyle w:val="250"/>
         <w:numPr>
           <w:ilvl w:val="0"/>
           <w:numId w:val="1"/>
@@ -47,7 +47,7 @@
     </w:p>
     <w:p>
       <w:pPr>
-        <w:pStyle w:val="179"/>
+        <w:pStyle w:val="250"/>
         <w:numPr>
           <w:ilvl w:val="0"/>
           <w:numId w:val="1"/>
@@ -70,10 +70,11 @@
           <w:b/>
         </w:rPr>
       </w:r>
+      <w:r/>
     </w:p>
     <w:p>
       <w:pPr>
-        <w:pStyle w:val="179"/>
+        <w:pStyle w:val="250"/>
         <w:numPr>
           <w:ilvl w:val="0"/>
           <w:numId w:val="1"/>
@@ -92,7 +93,7 @@
     </w:p>
     <w:p>
       <w:pPr>
-        <w:pStyle w:val="179"/>
+        <w:pStyle w:val="250"/>
         <w:numPr>
           <w:ilvl w:val="0"/>
           <w:numId w:val="1"/>
@@ -115,10 +116,11 @@
           <w:b/>
         </w:rPr>
       </w:r>
+      <w:r/>
     </w:p>
     <w:p>
       <w:pPr>
-        <w:pStyle w:val="179"/>
+        <w:pStyle w:val="250"/>
         <w:numPr>
           <w:ilvl w:val="0"/>
           <w:numId w:val="1"/>
@@ -141,10 +143,11 @@
           <w:b/>
         </w:rPr>
       </w:r>
+      <w:r/>
     </w:p>
     <w:p>
       <w:pPr>
-        <w:pStyle w:val="179"/>
+        <w:pStyle w:val="250"/>
         <w:numPr>
           <w:ilvl w:val="0"/>
           <w:numId w:val="1"/>
@@ -168,72 +171,100 @@
         </w:rPr>
       </w:r>
       <w:r/>
+    </w:p>
+    <w:p>
+      <w:pPr>
+        <w:pStyle w:val="250"/>
+        <w:numPr>
+          <w:ilvl w:val="0"/>
+          <w:numId w:val="1"/>
+        </w:numPr>
+        <w:rPr>
+          <w:b/>
+        </w:rPr>
+      </w:pPr>
+      <w:r>
+        <w:t xml:space="preserve">PS C:\Users\Johao\Desktop\node-knex&gt; </w:t>
+      </w:r>
+      <w:r>
+        <w:rPr>
+          <w:b/>
+        </w:rPr>
+        <w:t xml:space="preserve">mkdir knex/seeds</w:t>
+      </w:r>
+      <w:r>
+        <w:rPr>
+          <w:b/>
+        </w:rPr>
+      </w:r>
       <w:r/>
     </w:p>
     <w:p>
       <w:pPr>
-        <w:pStyle w:val="179"/>
+        <w:pStyle w:val="250"/>
         <w:numPr>
           <w:ilvl w:val="0"/>
           <w:numId w:val="1"/>
         </w:numPr>
         <w:rPr>
+          <w:b w:val="false"/>
+        </w:rPr>
+      </w:pPr>
+      <w:r>
+        <w:rPr>
+          <w:b w:val="false"/>
+        </w:rPr>
+        <w:t xml:space="preserve">Crear archivo </w:t>
+      </w:r>
+      <w:r>
+        <w:rPr>
           <w:b/>
         </w:rPr>
-      </w:pPr>
-      <w:r>
-        <w:t xml:space="preserve">PS C:\Users\Johao\Desktop\node-knex&gt; </w:t>
-      </w:r>
-      <w:r>
-        <w:rPr>
-          <w:b/>
-        </w:rPr>
-        <w:t xml:space="preserve">mkdir knex/seeds</w:t>
-      </w:r>
-      <w:r>
-        <w:rPr>
-          <w:b/>
-        </w:rPr>
-      </w:r>
+        <w:t xml:space="preserve">knex.js</w:t>
+      </w:r>
+      <w:r>
+        <w:rPr>
+          <w:b w:val="false"/>
+        </w:rPr>
+        <w:t xml:space="preserve"> dentro de la carpeta knex creada anteriormente.</w:t>
+      </w:r>
+      <w:r>
+        <w:rPr>
+          <w:b w:val="false"/>
+        </w:rPr>
+      </w:r>
+      <w:r/>
     </w:p>
     <w:p>
       <w:pPr>
-        <w:pStyle w:val="179"/>
+        <w:pStyle w:val="250"/>
         <w:numPr>
           <w:ilvl w:val="0"/>
           <w:numId w:val="1"/>
         </w:numPr>
         <w:rPr>
-          <w:b w:val="false"/>
+          <w:b/>
         </w:rPr>
       </w:pPr>
       <w:r>
-        <w:rPr>
-          <w:b w:val="false"/>
-        </w:rPr>
-        <w:t xml:space="preserve">Crear archivo </w:t>
+        <w:t xml:space="preserve">PS C:\Users\Johao\Desktop\node-knex&gt; </w:t>
       </w:r>
       <w:r>
         <w:rPr>
           <w:b/>
         </w:rPr>
-        <w:t xml:space="preserve">knex.js</w:t>
-      </w:r>
-      <w:r>
-        <w:rPr>
-          <w:b w:val="false"/>
-        </w:rPr>
-        <w:t xml:space="preserve"> dentro de la carpeta knex creada anteriormente.</w:t>
-      </w:r>
-      <w:r>
-        <w:rPr>
-          <w:b w:val="false"/>
-        </w:rPr>
-      </w:r>
+        <w:t xml:space="preserve">npm install express --save</w:t>
+      </w:r>
+      <w:r>
+        <w:rPr>
+          <w:b/>
+        </w:rPr>
+      </w:r>
+      <w:r/>
     </w:p>
     <w:p>
       <w:pPr>
-        <w:pStyle w:val="179"/>
+        <w:pStyle w:val="250"/>
         <w:numPr>
           <w:ilvl w:val="0"/>
           <w:numId w:val="1"/>
@@ -249,19 +280,26 @@
         <w:rPr>
           <w:b/>
         </w:rPr>
-        <w:t xml:space="preserve">npm install express --save</w:t>
+        <w:t xml:space="preserve">node server.js</w:t>
+        <w:tab/>
+        <w:tab/>
+      </w:r>
+      <w:r>
+        <w:rPr>
+          <w:b w:val="false"/>
+        </w:rPr>
+        <w:t xml:space="preserve">(levantar servidor)</w:t>
       </w:r>
       <w:r>
         <w:rPr>
           <w:b/>
         </w:rPr>
       </w:r>
-      <w:r/>
       <w:r/>
     </w:p>
     <w:p>
       <w:pPr>
-        <w:pStyle w:val="179"/>
+        <w:pStyle w:val="250"/>
         <w:numPr>
           <w:ilvl w:val="0"/>
           <w:numId w:val="1"/>
@@ -277,25 +315,18 @@
         <w:rPr>
           <w:b/>
         </w:rPr>
-        <w:t xml:space="preserve">node server.js</w:t>
-        <w:tab/>
-        <w:tab/>
-      </w:r>
-      <w:r>
-        <w:rPr>
-          <w:b w:val="false"/>
-        </w:rPr>
-        <w:t xml:space="preserve">(levantar servidor)</w:t>
+        <w:t xml:space="preserve">knex migrate:rollback</w:t>
       </w:r>
       <w:r>
         <w:rPr>
           <w:b/>
         </w:rPr>
       </w:r>
+      <w:r/>
     </w:p>
     <w:p>
       <w:pPr>
-        <w:pStyle w:val="179"/>
+        <w:pStyle w:val="250"/>
         <w:numPr>
           <w:ilvl w:val="0"/>
           <w:numId w:val="1"/>
@@ -311,17 +342,25 @@
         <w:rPr>
           <w:b/>
         </w:rPr>
-        <w:t xml:space="preserve">knex migrate:rollback</w:t>
+        <w:t xml:space="preserve">knex migrate:latest</w:t>
+        <w:tab/>
+      </w:r>
+      <w:r>
+        <w:rPr>
+          <w:b w:val="false"/>
+        </w:rPr>
+        <w:t xml:space="preserve">(migrar tablas)</w:t>
       </w:r>
       <w:r>
         <w:rPr>
           <w:b/>
         </w:rPr>
       </w:r>
+      <w:r/>
     </w:p>
     <w:p>
       <w:pPr>
-        <w:pStyle w:val="179"/>
+        <w:pStyle w:val="250"/>
         <w:numPr>
           <w:ilvl w:val="0"/>
           <w:numId w:val="1"/>
@@ -337,52 +376,100 @@
         <w:rPr>
           <w:b/>
         </w:rPr>
-        <w:t xml:space="preserve">knex migrate:latest</w:t>
+        <w:t xml:space="preserve">knex seed:run</w:t>
         <w:tab/>
+        <w:tab/>
       </w:r>
       <w:r>
         <w:rPr>
           <w:b w:val="false"/>
         </w:rPr>
-        <w:t xml:space="preserve">(migrar tablas)</w:t>
+        <w:t xml:space="preserve">(insert data)</w:t>
       </w:r>
       <w:r>
         <w:rPr>
           <w:b/>
         </w:rPr>
       </w:r>
+      <w:r/>
     </w:p>
     <w:p>
       <w:pPr>
-        <w:pStyle w:val="179"/>
-        <w:numPr>
-          <w:ilvl w:val="0"/>
-          <w:numId w:val="1"/>
-        </w:numPr>
+        <w:rPr>
+          <w:b w:val="false"/>
+        </w:rPr>
+      </w:pPr>
+      <w:r>
+        <w:rPr>
+          <w:b w:val="false"/>
+        </w:rPr>
+      </w:r>
+      <w:r>
+        <w:rPr>
+          <w:b w:val="false"/>
+        </w:rPr>
+      </w:r>
+    </w:p>
+    <w:p>
+      <w:pPr>
+        <w:rPr>
+          <w:b w:val="false"/>
+        </w:rPr>
+      </w:pPr>
+      <w:r>
+        <w:rPr>
+          <w:b w:val="false"/>
+        </w:rPr>
+      </w:r>
+      <w:r>
+        <w:rPr>
+          <w:b w:val="false"/>
+        </w:rPr>
+      </w:r>
+    </w:p>
+    <w:p>
+      <w:pPr>
+        <w:rPr>
+          <w:b w:val="false"/>
+        </w:rPr>
+      </w:pPr>
+      <w:r>
+        <w:rPr>
+          <w:b w:val="false"/>
+        </w:rPr>
+      </w:r>
+      <w:r>
+        <w:rPr>
+          <w:b w:val="false"/>
+        </w:rPr>
+      </w:r>
+    </w:p>
+    <w:p>
+      <w:pPr>
         <w:rPr>
           <w:b/>
         </w:rPr>
       </w:pPr>
       <w:r>
-        <w:t xml:space="preserve">PS C:\Users\Johao\Desktop\node-knex&gt; </w:t>
-      </w:r>
-      <w:r>
         <w:rPr>
           <w:b/>
         </w:rPr>
-        <w:t xml:space="preserve">knex seed:run</w:t>
-        <w:tab/>
-        <w:tab/>
+        <w:t xml:space="preserve">npm i </w:t>
+      </w:r>
+      <w:r>
+        <w:rPr>
+          <w:b/>
+        </w:rPr>
+        <w:t xml:space="preserve">--save cors</w:t>
       </w:r>
       <w:r>
         <w:rPr>
           <w:b w:val="false"/>
         </w:rPr>
-        <w:t xml:space="preserve">(insert data)</w:t>
-      </w:r>
-      <w:r>
-        <w:rPr>
-          <w:b/>
+      </w:r>
+      <w:r>
+        <w:rPr>
+          <w:b w:val="false"/>
         </w:rPr>
       </w:r>
     </w:p>
@@ -405,10 +492,10 @@
       <w:pPr>
         <w:spacing w:lineRule="auto" w:line="240" w:after="0"/>
       </w:pPr>
+      <w:r>
+        <w:separator/>
+      </w:r>
       <w:r/>
-      <w:r>
-        <w:separator/>
-      </w:r>
     </w:p>
   </w:footnote>
   <w:footnote w:type="continuationSeparator" w:id="0">
@@ -416,10 +503,10 @@
       <w:pPr>
         <w:spacing w:lineRule="auto" w:line="240" w:after="0"/>
       </w:pPr>
+      <w:r>
+        <w:continuationSeparator/>
+      </w:r>
       <w:r/>
-      <w:r>
-        <w:continuationSeparator/>
-      </w:r>
     </w:p>
   </w:footnote>
 </w:footnotes>
@@ -436,7 +523,7 @@
       <w:lvlText w:val="·"/>
       <w:lvlJc w:val="left"/>
       <w:pPr>
-        <w:ind w:left="709" w:hanging="359"/>
+        <w:ind w:left="709" w:hanging="358"/>
       </w:pPr>
       <w:rPr>
         <w:rFonts w:ascii="Symbol" w:hAnsi="Symbol" w:cs="Symbol" w:eastAsia="Symbol"/>
@@ -449,7 +536,7 @@
       <w:lvlText w:val="o"/>
       <w:lvlJc w:val="left"/>
       <w:pPr>
-        <w:ind w:left="1429" w:hanging="359"/>
+        <w:ind w:left="1429" w:hanging="358"/>
       </w:pPr>
       <w:rPr>
         <w:rFonts w:ascii="Courier New" w:hAnsi="Courier New" w:cs="Courier New" w:eastAsia="Courier New"/>
@@ -462,7 +549,7 @@
       <w:lvlText w:val="§"/>
       <w:lvlJc w:val="left"/>
       <w:pPr>
-        <w:ind w:left="2149" w:hanging="359"/>
+        <w:ind w:left="2149" w:hanging="358"/>
       </w:pPr>
       <w:rPr>
         <w:rFonts w:ascii="Wingdings" w:hAnsi="Wingdings" w:cs="Wingdings" w:eastAsia="Wingdings"/>
@@ -475,7 +562,7 @@
       <w:lvlText w:val="·"/>
       <w:lvlJc w:val="left"/>
       <w:pPr>
-        <w:ind w:left="2869" w:hanging="359"/>
+        <w:ind w:left="2869" w:hanging="358"/>
       </w:pPr>
       <w:rPr>
         <w:rFonts w:ascii="Symbol" w:hAnsi="Symbol" w:cs="Symbol" w:eastAsia="Symbol"/>
@@ -488,7 +575,7 @@
       <w:lvlText w:val="o"/>
       <w:lvlJc w:val="left"/>
       <w:pPr>
-        <w:ind w:left="3589" w:hanging="359"/>
+        <w:ind w:left="3589" w:hanging="358"/>
       </w:pPr>
       <w:rPr>
         <w:rFonts w:ascii="Courier New" w:hAnsi="Courier New" w:cs="Courier New" w:eastAsia="Courier New"/>
@@ -501,7 +588,7 @@
       <w:lvlText w:val="§"/>
       <w:lvlJc w:val="left"/>
       <w:pPr>
-        <w:ind w:left="4309" w:hanging="359"/>
+        <w:ind w:left="4309" w:hanging="358"/>
       </w:pPr>
       <w:rPr>
         <w:rFonts w:ascii="Wingdings" w:hAnsi="Wingdings" w:cs="Wingdings" w:eastAsia="Wingdings"/>
@@ -514,7 +601,7 @@
       <w:lvlText w:val="·"/>
       <w:lvlJc w:val="left"/>
       <w:pPr>
-        <w:ind w:left="5029" w:hanging="359"/>
+        <w:ind w:left="5029" w:hanging="358"/>
       </w:pPr>
       <w:rPr>
         <w:rFonts w:ascii="Symbol" w:hAnsi="Symbol" w:cs="Symbol" w:eastAsia="Symbol"/>
@@ -527,7 +614,7 @@
       <w:lvlText w:val="o"/>
       <w:lvlJc w:val="left"/>
       <w:pPr>
-        <w:ind w:left="5749" w:hanging="359"/>
+        <w:ind w:left="5749" w:hanging="358"/>
       </w:pPr>
       <w:rPr>
         <w:rFonts w:ascii="Courier New" w:hAnsi="Courier New" w:cs="Courier New" w:eastAsia="Courier New"/>
@@ -540,7 +627,127 @@
       <w:lvlText w:val="§"/>
       <w:lvlJc w:val="left"/>
       <w:pPr>
-        <w:ind w:left="6469" w:hanging="359"/>
+        <w:ind w:left="6469" w:hanging="358"/>
+      </w:pPr>
+      <w:rPr>
+        <w:rFonts w:ascii="Wingdings" w:hAnsi="Wingdings" w:cs="Wingdings" w:eastAsia="Wingdings"/>
+      </w:rPr>
+    </w:lvl>
+  </w:abstractNum>
+  <w:abstractNum w:abstractNumId="1">
+    <w:multiLevelType w:val="hybridMultilevel"/>
+    <w:lvl w:ilvl="0">
+      <w:start w:val="1"/>
+      <w:numFmt w:val="bullet"/>
+      <w:suff w:val="tab"/>
+      <w:lvlText w:val="·"/>
+      <w:lvlJc w:val="left"/>
+      <w:pPr>
+        <w:ind w:left="709" w:hanging="358"/>
+      </w:pPr>
+      <w:rPr>
+        <w:rFonts w:ascii="Symbol" w:hAnsi="Symbol" w:cs="Symbol" w:eastAsia="Symbol"/>
+      </w:rPr>
+    </w:lvl>
+    <w:lvl w:ilvl="1">
+      <w:start w:val="1"/>
+      <w:numFmt w:val="bullet"/>
+      <w:suff w:val="tab"/>
+      <w:lvlText w:val="o"/>
+      <w:lvlJc w:val="left"/>
+      <w:pPr>
+        <w:ind w:left="1429" w:hanging="358"/>
+      </w:pPr>
+      <w:rPr>
+        <w:rFonts w:ascii="Courier New" w:hAnsi="Courier New" w:cs="Courier New" w:eastAsia="Courier New"/>
+      </w:rPr>
+    </w:lvl>
+    <w:lvl w:ilvl="2">
+      <w:start w:val="1"/>
+      <w:numFmt w:val="bullet"/>
+      <w:suff w:val="tab"/>
+      <w:lvlText w:val="§"/>
+      <w:lvlJc w:val="left"/>
+      <w:pPr>
+        <w:ind w:left="2149" w:hanging="358"/>
+      </w:pPr>
+      <w:rPr>
+        <w:rFonts w:ascii="Wingdings" w:hAnsi="Wingdings" w:cs="Wingdings" w:eastAsia="Wingdings"/>
+      </w:rPr>
+    </w:lvl>
+    <w:lvl w:ilvl="3">
+      <w:start w:val="1"/>
+      <w:numFmt w:val="bullet"/>
+      <w:suff w:val="tab"/>
+      <w:lvlText w:val="·"/>
+      <w:lvlJc w:val="left"/>
+      <w:pPr>
+        <w:ind w:left="2869" w:hanging="358"/>
+      </w:pPr>
+      <w:rPr>
+        <w:rFonts w:ascii="Symbol" w:hAnsi="Symbol" w:cs="Symbol" w:eastAsia="Symbol"/>
+      </w:rPr>
+    </w:lvl>
+    <w:lvl w:ilvl="4">
+      <w:start w:val="1"/>
+      <w:numFmt w:val="bullet"/>
+      <w:suff w:val="tab"/>
+      <w:lvlText w:val="o"/>
+      <w:lvlJc w:val="left"/>
+      <w:pPr>
+        <w:ind w:left="3589" w:hanging="358"/>
+      </w:pPr>
+      <w:rPr>
+        <w:rFonts w:ascii="Courier New" w:hAnsi="Courier New" w:cs="Courier New" w:eastAsia="Courier New"/>
+      </w:rPr>
+    </w:lvl>
+    <w:lvl w:ilvl="5">
+      <w:start w:val="1"/>
+      <w:numFmt w:val="bullet"/>
+      <w:suff w:val="tab"/>
+      <w:lvlText w:val="§"/>
+      <w:lvlJc w:val="left"/>
+      <w:pPr>
+        <w:ind w:left="4309" w:hanging="358"/>
+      </w:pPr>
+      <w:rPr>
+        <w:rFonts w:ascii="Wingdings" w:hAnsi="Wingdings" w:cs="Wingdings" w:eastAsia="Wingdings"/>
+      </w:rPr>
+    </w:lvl>
+    <w:lvl w:ilvl="6">
+      <w:start w:val="1"/>
+      <w:numFmt w:val="bullet"/>
+      <w:suff w:val="tab"/>
+      <w:lvlText w:val="·"/>
+      <w:lvlJc w:val="left"/>
+      <w:pPr>
+        <w:ind w:left="5029" w:hanging="358"/>
+      </w:pPr>
+      <w:rPr>
+        <w:rFonts w:ascii="Symbol" w:hAnsi="Symbol" w:cs="Symbol" w:eastAsia="Symbol"/>
+      </w:rPr>
+    </w:lvl>
+    <w:lvl w:ilvl="7">
+      <w:start w:val="1"/>
+      <w:numFmt w:val="bullet"/>
+      <w:suff w:val="tab"/>
+      <w:lvlText w:val="o"/>
+      <w:lvlJc w:val="left"/>
+      <w:pPr>
+        <w:ind w:left="5749" w:hanging="358"/>
+      </w:pPr>
+      <w:rPr>
+        <w:rFonts w:ascii="Courier New" w:hAnsi="Courier New" w:cs="Courier New" w:eastAsia="Courier New"/>
+      </w:rPr>
+    </w:lvl>
+    <w:lvl w:ilvl="8">
+      <w:start w:val="1"/>
+      <w:numFmt w:val="bullet"/>
+      <w:suff w:val="tab"/>
+      <w:lvlText w:val="§"/>
+      <w:lvlJc w:val="left"/>
+      <w:pPr>
+        <w:ind w:left="6469" w:hanging="358"/>
       </w:pPr>
       <w:rPr>
         <w:rFonts w:ascii="Wingdings" w:hAnsi="Wingdings" w:cs="Wingdings" w:eastAsia="Wingdings"/>
@@ -549,6 +756,9 @@
   </w:abstractNum>
   <w:num w:numId="1">
     <w:abstractNumId w:val="0"/>
+  </w:num>
+  <w:num w:numId="2">
+    <w:abstractNumId w:val="1"/>
   </w:num>
 </w:numbering>
 </file>
@@ -722,10 +932,9 @@
     <w:lsdException w:name="Bibliography" w:uiPriority="37"/>
     <w:lsdException w:name="TOC Heading" w:uiPriority="39" w:qFormat="1"/>
   </w:latentStyles>
-  <w:style w:type="character" w:styleId="12">
+  <w:style w:type="character" w:styleId="180">
     <w:name w:val="Heading 1 Char"/>
-    <w:basedOn w:val="9"/>
-    <w:link w:val="161"/>
+    <w:link w:val="232"/>
     <w:uiPriority w:val="9"/>
     <w:rPr>
       <w:rFonts w:ascii="Arial" w:hAnsi="Arial" w:cs="Arial" w:eastAsia="Arial"/>
@@ -733,20 +942,18 @@
       <w:szCs w:val="40"/>
     </w:rPr>
   </w:style>
-  <w:style w:type="character" w:styleId="14">
+  <w:style w:type="character" w:styleId="181">
     <w:name w:val="Heading 2 Char"/>
-    <w:basedOn w:val="9"/>
-    <w:link w:val="162"/>
+    <w:link w:val="233"/>
     <w:uiPriority w:val="9"/>
     <w:rPr>
       <w:rFonts w:ascii="Arial" w:hAnsi="Arial" w:cs="Arial" w:eastAsia="Arial"/>
       <w:sz w:val="34"/>
     </w:rPr>
   </w:style>
-  <w:style w:type="character" w:styleId="16">
+  <w:style w:type="character" w:styleId="182">
     <w:name w:val="Heading 3 Char"/>
-    <w:basedOn w:val="9"/>
-    <w:link w:val="163"/>
+    <w:link w:val="234"/>
     <w:uiPriority w:val="9"/>
     <w:rPr>
       <w:rFonts w:ascii="Arial" w:hAnsi="Arial" w:cs="Arial" w:eastAsia="Arial"/>
@@ -754,10 +961,9 @@
       <w:szCs w:val="30"/>
     </w:rPr>
   </w:style>
-  <w:style w:type="character" w:styleId="18">
+  <w:style w:type="character" w:styleId="183">
     <w:name w:val="Heading 4 Char"/>
-    <w:basedOn w:val="9"/>
-    <w:link w:val="164"/>
+    <w:link w:val="235"/>
     <w:uiPriority w:val="9"/>
     <w:rPr>
       <w:rFonts w:ascii="Arial" w:hAnsi="Arial" w:cs="Arial" w:eastAsia="Arial"/>
@@ -767,10 +973,9 @@
       <w:szCs w:val="26"/>
     </w:rPr>
   </w:style>
-  <w:style w:type="character" w:styleId="20">
+  <w:style w:type="character" w:styleId="184">
     <w:name w:val="Heading 5 Char"/>
-    <w:basedOn w:val="9"/>
-    <w:link w:val="165"/>
+    <w:link w:val="236"/>
     <w:uiPriority w:val="9"/>
     <w:rPr>
       <w:rFonts w:ascii="Arial" w:hAnsi="Arial" w:cs="Arial" w:eastAsia="Arial"/>
@@ -780,10 +985,9 @@
       <w:szCs w:val="24"/>
     </w:rPr>
   </w:style>
-  <w:style w:type="character" w:styleId="22">
+  <w:style w:type="character" w:styleId="185">
     <w:name w:val="Heading 6 Char"/>
-    <w:basedOn w:val="9"/>
-    <w:link w:val="166"/>
+    <w:link w:val="237"/>
     <w:uiPriority w:val="9"/>
     <w:rPr>
       <w:rFonts w:ascii="Arial" w:hAnsi="Arial" w:cs="Arial" w:eastAsia="Arial"/>
@@ -793,10 +997,9 @@
       <w:szCs w:val="22"/>
     </w:rPr>
   </w:style>
-  <w:style w:type="character" w:styleId="24">
+  <w:style w:type="character" w:styleId="186">
     <w:name w:val="Heading 7 Char"/>
-    <w:basedOn w:val="9"/>
-    <w:link w:val="167"/>
+    <w:link w:val="238"/>
     <w:uiPriority w:val="9"/>
     <w:rPr>
       <w:rFonts w:ascii="Arial" w:hAnsi="Arial" w:cs="Arial" w:eastAsia="Arial"/>
@@ -808,10 +1011,9 @@
       <w:szCs w:val="22"/>
     </w:rPr>
   </w:style>
-  <w:style w:type="character" w:styleId="26">
+  <w:style w:type="character" w:styleId="187">
     <w:name w:val="Heading 8 Char"/>
-    <w:basedOn w:val="9"/>
-    <w:link w:val="168"/>
+    <w:link w:val="239"/>
     <w:uiPriority w:val="9"/>
     <w:rPr>
       <w:rFonts w:ascii="Arial" w:hAnsi="Arial" w:cs="Arial" w:eastAsia="Arial"/>
@@ -821,10 +1023,9 @@
       <w:szCs w:val="22"/>
     </w:rPr>
   </w:style>
-  <w:style w:type="character" w:styleId="28">
+  <w:style w:type="character" w:styleId="188">
     <w:name w:val="Heading 9 Char"/>
-    <w:basedOn w:val="9"/>
-    <w:link w:val="169"/>
+    <w:link w:val="240"/>
     <w:uiPriority w:val="9"/>
     <w:rPr>
       <w:rFonts w:ascii="Arial" w:hAnsi="Arial" w:cs="Arial" w:eastAsia="Arial"/>
@@ -834,57 +1035,53 @@
       <w:szCs w:val="21"/>
     </w:rPr>
   </w:style>
-  <w:style w:type="character" w:styleId="33">
+  <w:style w:type="character" w:styleId="189">
     <w:name w:val="Title Char"/>
-    <w:basedOn w:val="9"/>
-    <w:link w:val="178"/>
+    <w:link w:val="249"/>
     <w:uiPriority w:val="10"/>
     <w:rPr>
       <w:sz w:val="48"/>
       <w:szCs w:val="48"/>
     </w:rPr>
   </w:style>
-  <w:style w:type="character" w:styleId="35">
+  <w:style w:type="character" w:styleId="190">
     <w:name w:val="Subtitle Char"/>
-    <w:basedOn w:val="9"/>
-    <w:link w:val="176"/>
+    <w:link w:val="247"/>
     <w:uiPriority w:val="11"/>
     <w:rPr>
       <w:sz w:val="24"/>
       <w:szCs w:val="24"/>
     </w:rPr>
   </w:style>
-  <w:style w:type="character" w:styleId="37">
+  <w:style w:type="character" w:styleId="191">
     <w:name w:val="Quote Char"/>
-    <w:link w:val="175"/>
+    <w:link w:val="246"/>
     <w:uiPriority w:val="29"/>
     <w:rPr>
       <w:i/>
     </w:rPr>
   </w:style>
-  <w:style w:type="character" w:styleId="39">
+  <w:style w:type="character" w:styleId="192">
     <w:name w:val="Intense Quote Char"/>
-    <w:link w:val="177"/>
+    <w:link w:val="248"/>
     <w:uiPriority w:val="30"/>
     <w:rPr>
       <w:i/>
     </w:rPr>
   </w:style>
-  <w:style w:type="character" w:styleId="41">
+  <w:style w:type="character" w:styleId="193">
     <w:name w:val="Header Char"/>
-    <w:basedOn w:val="9"/>
-    <w:link w:val="173"/>
+    <w:link w:val="244"/>
     <w:uiPriority w:val="99"/>
   </w:style>
-  <w:style w:type="character" w:styleId="43">
+  <w:style w:type="character" w:styleId="194">
     <w:name w:val="Footer Char"/>
-    <w:basedOn w:val="9"/>
-    <w:link w:val="172"/>
+    <w:link w:val="243"/>
     <w:uiPriority w:val="99"/>
   </w:style>
-  <w:style w:type="table" w:styleId="44">
+  <w:style w:type="table" w:styleId="195">
     <w:name w:val="Table Grid"/>
-    <w:basedOn w:val="170"/>
+    <w:basedOn w:val="241"/>
     <w:uiPriority w:val="59"/>
     <w:pPr>
       <w:spacing w:lineRule="auto" w:line="240" w:after="0"/>
@@ -907,9 +1104,9 @@
       </w:tblCellMar>
     </w:tblPr>
   </w:style>
-  <w:style w:type="table" w:styleId="45">
+  <w:style w:type="table" w:styleId="196">
     <w:name w:val="Lined"/>
-    <w:basedOn w:val="170"/>
+    <w:basedOn w:val="241"/>
     <w:uiPriority w:val="99"/>
     <w:rPr>
       <w:color w:val="404040"/>
@@ -1003,9 +1200,9 @@
       </w:tcPr>
     </w:tblStylePr>
   </w:style>
-  <w:style w:type="table" w:styleId="46">
+  <w:style w:type="table" w:styleId="197">
     <w:name w:val="Lined - Accent 1"/>
-    <w:basedOn w:val="170"/>
+    <w:basedOn w:val="241"/>
     <w:uiPriority w:val="99"/>
     <w:rPr>
       <w:color w:val="404040"/>
@@ -1099,9 +1296,9 @@
       </w:tcPr>
     </w:tblStylePr>
   </w:style>
-  <w:style w:type="table" w:styleId="47">
+  <w:style w:type="table" w:styleId="198">
     <w:name w:val="Lined - Accent 2"/>
-    <w:basedOn w:val="170"/>
+    <w:basedOn w:val="241"/>
     <w:uiPriority w:val="99"/>
     <w:rPr>
       <w:color w:val="404040"/>
@@ -1195,9 +1392,9 @@
       </w:tcPr>
     </w:tblStylePr>
   </w:style>
-  <w:style w:type="table" w:styleId="48">
+  <w:style w:type="table" w:styleId="199">
     <w:name w:val="Lined - Accent 3"/>
-    <w:basedOn w:val="170"/>
+    <w:basedOn w:val="241"/>
     <w:uiPriority w:val="99"/>
     <w:rPr>
       <w:color w:val="404040"/>
@@ -1291,9 +1488,9 @@
       </w:tcPr>
     </w:tblStylePr>
   </w:style>
-  <w:style w:type="table" w:styleId="49">
+  <w:style w:type="table" w:styleId="200">
     <w:name w:val="Lined - Accent 4"/>
-    <w:basedOn w:val="170"/>
+    <w:basedOn w:val="241"/>
     <w:uiPriority w:val="99"/>
     <w:rPr>
       <w:color w:val="404040"/>
@@ -1387,9 +1584,9 @@
       </w:tcPr>
     </w:tblStylePr>
   </w:style>
-  <w:style w:type="table" w:styleId="50">
+  <w:style w:type="table" w:styleId="201">
     <w:name w:val="Lined - Accent 5"/>
-    <w:basedOn w:val="170"/>
+    <w:basedOn w:val="241"/>
     <w:uiPriority w:val="99"/>
     <w:rPr>
       <w:color w:val="404040"/>
@@ -1483,9 +1680,9 @@
       </w:tcPr>
     </w:tblStylePr>
   </w:style>
-  <w:style w:type="table" w:styleId="51">
+  <w:style w:type="table" w:styleId="202">
     <w:name w:val="Lined - Accent 6"/>
-    <w:basedOn w:val="170"/>
+    <w:basedOn w:val="241"/>
     <w:uiPriority w:val="99"/>
     <w:rPr>
       <w:color w:val="404040"/>
@@ -1579,9 +1776,9 @@
       </w:tcPr>
     </w:tblStylePr>
   </w:style>
-  <w:style w:type="table" w:styleId="52">
+  <w:style w:type="table" w:styleId="203">
     <w:name w:val="Bordered"/>
-    <w:basedOn w:val="170"/>
+    <w:basedOn w:val="241"/>
     <w:uiPriority w:val="99"/>
     <w:pPr>
       <w:spacing w:lineRule="auto" w:line="240" w:after="0"/>
@@ -1669,9 +1866,9 @@
       </w:tcPr>
     </w:tblStylePr>
   </w:style>
-  <w:style w:type="table" w:styleId="53">
+  <w:style w:type="table" w:styleId="204">
     <w:name w:val="Bordered - Accent 1"/>
-    <w:basedOn w:val="170"/>
+    <w:basedOn w:val="241"/>
     <w:uiPriority w:val="99"/>
     <w:pPr>
       <w:spacing w:lineRule="auto" w:line="240" w:after="0"/>
@@ -1759,9 +1956,9 @@
       </w:tcPr>
     </w:tblStylePr>
   </w:style>
-  <w:style w:type="table" w:styleId="54">
+  <w:style w:type="table" w:styleId="205">
     <w:name w:val="Bordered - Accent 2"/>
-    <w:basedOn w:val="170"/>
+    <w:basedOn w:val="241"/>
     <w:uiPriority w:val="99"/>
     <w:pPr>
       <w:spacing w:lineRule="auto" w:line="240" w:after="0"/>
@@ -1849,9 +2046,9 @@
       </w:tcPr>
     </w:tblStylePr>
   </w:style>
-  <w:style w:type="table" w:styleId="55">
+  <w:style w:type="table" w:styleId="206">
     <w:name w:val="Bordered - Accent 3"/>
-    <w:basedOn w:val="170"/>
+    <w:basedOn w:val="241"/>
     <w:uiPriority w:val="99"/>
     <w:pPr>
       <w:spacing w:lineRule="auto" w:line="240" w:after="0"/>
@@ -1939,9 +2136,9 @@
       </w:tcPr>
     </w:tblStylePr>
   </w:style>
-  <w:style w:type="table" w:styleId="56">
+  <w:style w:type="table" w:styleId="207">
     <w:name w:val="Bordered - Accent 4"/>
-    <w:basedOn w:val="170"/>
+    <w:basedOn w:val="241"/>
     <w:uiPriority w:val="99"/>
     <w:pPr>
       <w:spacing w:lineRule="auto" w:line="240" w:after="0"/>
@@ -2029,9 +2226,9 @@
       </w:tcPr>
     </w:tblStylePr>
   </w:style>
-  <w:style w:type="table" w:styleId="57">
+  <w:style w:type="table" w:styleId="208">
     <w:name w:val="Bordered - Accent 5"/>
-    <w:basedOn w:val="170"/>
+    <w:basedOn w:val="241"/>
     <w:uiPriority w:val="99"/>
     <w:pPr>
       <w:spacing w:lineRule="auto" w:line="240" w:after="0"/>
@@ -2119,9 +2316,9 @@
       </w:tcPr>
     </w:tblStylePr>
   </w:style>
-  <w:style w:type="table" w:styleId="58">
+  <w:style w:type="table" w:styleId="209">
     <w:name w:val="Bordered - Accent 6"/>
-    <w:basedOn w:val="170"/>
+    <w:basedOn w:val="241"/>
     <w:uiPriority w:val="99"/>
     <w:pPr>
       <w:spacing w:lineRule="auto" w:line="240" w:after="0"/>
@@ -2209,9 +2406,9 @@
       </w:tcPr>
     </w:tblStylePr>
   </w:style>
-  <w:style w:type="table" w:styleId="59">
+  <w:style w:type="table" w:styleId="210">
     <w:name w:val="Bordered &amp; Lined"/>
-    <w:basedOn w:val="170"/>
+    <w:basedOn w:val="241"/>
     <w:uiPriority w:val="99"/>
     <w:rPr>
       <w:color w:val="404040"/>
@@ -2313,9 +2510,9 @@
       </w:tcPr>
     </w:tblStylePr>
   </w:style>
-  <w:style w:type="table" w:styleId="60">
+  <w:style w:type="table" w:styleId="211">
     <w:name w:val="Bordered &amp; Lined - Accent 1"/>
-    <w:basedOn w:val="170"/>
+    <w:basedOn w:val="241"/>
     <w:uiPriority w:val="99"/>
     <w:rPr>
       <w:color w:val="404040"/>
@@ -2417,9 +2614,9 @@
       </w:tcPr>
     </w:tblStylePr>
   </w:style>
-  <w:style w:type="table" w:styleId="61">
+  <w:style w:type="table" w:styleId="212">
     <w:name w:val="Bordered &amp; Lined - Accent 2"/>
-    <w:basedOn w:val="170"/>
+    <w:basedOn w:val="241"/>
     <w:uiPriority w:val="99"/>
     <w:rPr>
       <w:color w:val="404040"/>
@@ -2521,9 +2718,9 @@
       </w:tcPr>
     </w:tblStylePr>
   </w:style>
-  <w:style w:type="table" w:styleId="62">
+  <w:style w:type="table" w:styleId="213">
     <w:name w:val="Bordered &amp; Lined - Accent 3"/>
-    <w:basedOn w:val="170"/>
+    <w:basedOn w:val="241"/>
     <w:uiPriority w:val="99"/>
     <w:rPr>
       <w:color w:val="404040"/>
@@ -2625,9 +2822,9 @@
       </w:tcPr>
     </w:tblStylePr>
   </w:style>
-  <w:style w:type="table" w:styleId="63">
+  <w:style w:type="table" w:styleId="214">
     <w:name w:val="Bordered &amp; Lined - Accent 4"/>
-    <w:basedOn w:val="170"/>
+    <w:basedOn w:val="241"/>
     <w:uiPriority w:val="99"/>
     <w:rPr>
       <w:color w:val="404040"/>
@@ -2729,9 +2926,9 @@
       </w:tcPr>
     </w:tblStylePr>
   </w:style>
-  <w:style w:type="table" w:styleId="64">
+  <w:style w:type="table" w:styleId="215">
     <w:name w:val="Bordered &amp; Lined - Accent 5"/>
-    <w:basedOn w:val="170"/>
+    <w:basedOn w:val="241"/>
     <w:uiPriority w:val="99"/>
     <w:rPr>
       <w:color w:val="404040"/>
@@ -2833,9 +3030,9 @@
       </w:tcPr>
     </w:tblStylePr>
   </w:style>
-  <w:style w:type="table" w:styleId="65">
+  <w:style w:type="table" w:styleId="216">
     <w:name w:val="Bordered &amp; Lined - Accent 6"/>
-    <w:basedOn w:val="170"/>
+    <w:basedOn w:val="241"/>
     <w:uiPriority w:val="99"/>
     <w:rPr>
       <w:color w:val="404040"/>
@@ -2937,7 +3134,7 @@
       </w:tcPr>
     </w:tblStylePr>
   </w:style>
-  <w:style w:type="character" w:styleId="66">
+  <w:style w:type="character" w:styleId="217">
     <w:name w:val="Hyperlink"/>
     <w:uiPriority w:val="99"/>
     <w:unhideWhenUsed/>
@@ -2946,10 +3143,10 @@
       <w:u w:val="single"/>
     </w:rPr>
   </w:style>
-  <w:style w:type="paragraph" w:styleId="67">
+  <w:style w:type="paragraph" w:styleId="218">
     <w:name w:val="footnote text"/>
-    <w:basedOn w:val="160"/>
-    <w:link w:val="68"/>
+    <w:basedOn w:val="231"/>
+    <w:link w:val="219"/>
     <w:uiPriority w:val="99"/>
     <w:semiHidden/>
     <w:unhideWhenUsed/>
@@ -2960,27 +3157,26 @@
       <w:spacing w:lineRule="auto" w:line="240" w:after="40"/>
     </w:pPr>
   </w:style>
-  <w:style w:type="character" w:styleId="68">
+  <w:style w:type="character" w:styleId="219">
     <w:name w:val="Footnote Text Char"/>
-    <w:link w:val="67"/>
+    <w:link w:val="218"/>
     <w:uiPriority w:val="99"/>
     <w:rPr>
       <w:sz w:val="18"/>
     </w:rPr>
   </w:style>
-  <w:style w:type="character" w:styleId="69">
+  <w:style w:type="character" w:styleId="220">
     <w:name w:val="footnote reference"/>
-    <w:basedOn w:val="9"/>
     <w:uiPriority w:val="99"/>
     <w:unhideWhenUsed/>
     <w:rPr>
       <w:vertAlign w:val="superscript"/>
     </w:rPr>
   </w:style>
-  <w:style w:type="paragraph" w:styleId="70">
+  <w:style w:type="paragraph" w:styleId="221">
     <w:name w:val="toc 1"/>
-    <w:basedOn w:val="160"/>
-    <w:next w:val="160"/>
+    <w:basedOn w:val="231"/>
+    <w:next w:val="231"/>
     <w:uiPriority w:val="39"/>
     <w:unhideWhenUsed/>
     <w:pPr>
@@ -2988,10 +3184,10 @@
       <w:spacing w:after="57"/>
     </w:pPr>
   </w:style>
-  <w:style w:type="paragraph" w:styleId="71">
+  <w:style w:type="paragraph" w:styleId="222">
     <w:name w:val="toc 2"/>
-    <w:basedOn w:val="160"/>
-    <w:next w:val="160"/>
+    <w:basedOn w:val="231"/>
+    <w:next w:val="231"/>
     <w:uiPriority w:val="39"/>
     <w:unhideWhenUsed/>
     <w:pPr>
@@ -2999,10 +3195,10 @@
       <w:spacing w:after="57"/>
     </w:pPr>
   </w:style>
-  <w:style w:type="paragraph" w:styleId="72">
+  <w:style w:type="paragraph" w:styleId="223">
     <w:name w:val="toc 3"/>
-    <w:basedOn w:val="160"/>
-    <w:next w:val="160"/>
+    <w:basedOn w:val="231"/>
+    <w:next w:val="231"/>
     <w:uiPriority w:val="39"/>
     <w:unhideWhenUsed/>
     <w:pPr>
@@ -3010,10 +3206,10 @@
       <w:spacing w:after="57"/>
     </w:pPr>
   </w:style>
-  <w:style w:type="paragraph" w:styleId="73">
+  <w:style w:type="paragraph" w:styleId="224">
     <w:name w:val="toc 4"/>
-    <w:basedOn w:val="160"/>
-    <w:next w:val="160"/>
+    <w:basedOn w:val="231"/>
+    <w:next w:val="231"/>
     <w:uiPriority w:val="39"/>
     <w:unhideWhenUsed/>
     <w:pPr>
@@ -3021,10 +3217,10 @@
       <w:spacing w:after="57"/>
     </w:pPr>
   </w:style>
-  <w:style w:type="paragraph" w:styleId="74">
+  <w:style w:type="paragraph" w:styleId="225">
     <w:name w:val="toc 5"/>
-    <w:basedOn w:val="160"/>
-    <w:next w:val="160"/>
+    <w:basedOn w:val="231"/>
+    <w:next w:val="231"/>
     <w:uiPriority w:val="39"/>
     <w:unhideWhenUsed/>
     <w:pPr>
@@ -3032,10 +3228,10 @@
       <w:spacing w:after="57"/>
     </w:pPr>
   </w:style>
-  <w:style w:type="paragraph" w:styleId="75">
+  <w:style w:type="paragraph" w:styleId="226">
     <w:name w:val="toc 6"/>
-    <w:basedOn w:val="160"/>
-    <w:next w:val="160"/>
+    <w:basedOn w:val="231"/>
+    <w:next w:val="231"/>
     <w:uiPriority w:val="39"/>
     <w:unhideWhenUsed/>
     <w:pPr>
@@ -3043,10 +3239,10 @@
       <w:spacing w:after="57"/>
     </w:pPr>
   </w:style>
-  <w:style w:type="paragraph" w:styleId="76">
+  <w:style w:type="paragraph" w:styleId="227">
     <w:name w:val="toc 7"/>
-    <w:basedOn w:val="160"/>
-    <w:next w:val="160"/>
+    <w:basedOn w:val="231"/>
+    <w:next w:val="231"/>
     <w:uiPriority w:val="39"/>
     <w:unhideWhenUsed/>
     <w:pPr>
@@ -3054,10 +3250,10 @@
       <w:spacing w:after="57"/>
     </w:pPr>
   </w:style>
-  <w:style w:type="paragraph" w:styleId="77">
+  <w:style w:type="paragraph" w:styleId="228">
     <w:name w:val="toc 8"/>
-    <w:basedOn w:val="160"/>
-    <w:next w:val="160"/>
+    <w:basedOn w:val="231"/>
+    <w:next w:val="231"/>
     <w:uiPriority w:val="39"/>
     <w:unhideWhenUsed/>
     <w:pPr>
@@ -3065,10 +3261,10 @@
       <w:spacing w:after="57"/>
     </w:pPr>
   </w:style>
-  <w:style w:type="paragraph" w:styleId="78">
+  <w:style w:type="paragraph" w:styleId="229">
     <w:name w:val="toc 9"/>
-    <w:basedOn w:val="160"/>
-    <w:next w:val="160"/>
+    <w:basedOn w:val="231"/>
+    <w:next w:val="231"/>
     <w:uiPriority w:val="39"/>
     <w:unhideWhenUsed/>
     <w:pPr>
@@ -3076,19 +3272,19 @@
       <w:spacing w:after="57"/>
     </w:pPr>
   </w:style>
-  <w:style w:type="paragraph" w:styleId="79">
+  <w:style w:type="paragraph" w:styleId="230">
     <w:name w:val="TOC Heading"/>
     <w:uiPriority w:val="39"/>
     <w:unhideWhenUsed/>
   </w:style>
-  <w:style w:type="paragraph" w:styleId="160" w:default="1">
+  <w:style w:type="paragraph" w:styleId="231" w:default="1">
     <w:name w:val="Normal"/>
     <w:qFormat/>
   </w:style>
-  <w:style w:type="paragraph" w:styleId="161">
+  <w:style w:type="paragraph" w:styleId="232">
     <w:name w:val="Heading 1"/>
-    <w:basedOn w:val="160"/>
-    <w:next w:val="160"/>
+    <w:basedOn w:val="231"/>
+    <w:next w:val="231"/>
     <w:qFormat/>
     <w:uiPriority w:val="9"/>
     <w:rPr>
@@ -3106,10 +3302,10 @@
       <w:outlineLvl w:val="0"/>
     </w:pPr>
   </w:style>
-  <w:style w:type="paragraph" w:styleId="162">
+  <w:style w:type="paragraph" w:styleId="233">
     <w:name w:val="Heading 2"/>
-    <w:basedOn w:val="160"/>
-    <w:next w:val="160"/>
+    <w:basedOn w:val="231"/>
+    <w:next w:val="231"/>
     <w:qFormat/>
     <w:uiPriority w:val="9"/>
     <w:unhideWhenUsed/>
@@ -3127,10 +3323,10 @@
       <w:outlineLvl w:val="1"/>
     </w:pPr>
   </w:style>
-  <w:style w:type="paragraph" w:styleId="163">
+  <w:style w:type="paragraph" w:styleId="234">
     <w:name w:val="Heading 3"/>
-    <w:basedOn w:val="160"/>
-    <w:next w:val="160"/>
+    <w:basedOn w:val="231"/>
+    <w:next w:val="231"/>
     <w:qFormat/>
     <w:uiPriority w:val="9"/>
     <w:unhideWhenUsed/>
@@ -3151,10 +3347,10 @@
       <w:outlineLvl w:val="2"/>
     </w:pPr>
   </w:style>
-  <w:style w:type="paragraph" w:styleId="164">
+  <w:style w:type="paragraph" w:styleId="235">
     <w:name w:val="Heading 4"/>
-    <w:basedOn w:val="160"/>
-    <w:next w:val="160"/>
+    <w:basedOn w:val="231"/>
+    <w:next w:val="231"/>
     <w:qFormat/>
     <w:uiPriority w:val="9"/>
     <w:unhideWhenUsed/>
@@ -3171,10 +3367,10 @@
       <w:outlineLvl w:val="3"/>
     </w:pPr>
   </w:style>
-  <w:style w:type="paragraph" w:styleId="165">
+  <w:style w:type="paragraph" w:styleId="236">
     <w:name w:val="Heading 5"/>
-    <w:basedOn w:val="160"/>
-    <w:next w:val="160"/>
+    <w:basedOn w:val="231"/>
+    <w:next w:val="231"/>
     <w:qFormat/>
     <w:uiPriority w:val="9"/>
     <w:unhideWhenUsed/>
@@ -3193,10 +3389,10 @@
       <w:outlineLvl w:val="4"/>
     </w:pPr>
   </w:style>
-  <w:style w:type="paragraph" w:styleId="166">
+  <w:style w:type="paragraph" w:styleId="237">
     <w:name w:val="Heading 6"/>
-    <w:basedOn w:val="160"/>
-    <w:next w:val="160"/>
+    <w:basedOn w:val="231"/>
+    <w:next w:val="231"/>
     <w:qFormat/>
     <w:uiPriority w:val="9"/>
     <w:unhideWhenUsed/>
@@ -3215,10 +3411,10 @@
       <w:outlineLvl w:val="5"/>
     </w:pPr>
   </w:style>
-  <w:style w:type="paragraph" w:styleId="167">
+  <w:style w:type="paragraph" w:styleId="238">
     <w:name w:val="Heading 7"/>
-    <w:basedOn w:val="160"/>
-    <w:next w:val="160"/>
+    <w:basedOn w:val="231"/>
+    <w:next w:val="231"/>
     <w:qFormat/>
     <w:uiPriority w:val="9"/>
     <w:unhideWhenUsed/>
@@ -3237,10 +3433,10 @@
       <w:outlineLvl w:val="6"/>
     </w:pPr>
   </w:style>
-  <w:style w:type="paragraph" w:styleId="168">
+  <w:style w:type="paragraph" w:styleId="239">
     <w:name w:val="Heading 8"/>
-    <w:basedOn w:val="160"/>
-    <w:next w:val="160"/>
+    <w:basedOn w:val="231"/>
+    <w:next w:val="231"/>
     <w:qFormat/>
     <w:uiPriority w:val="9"/>
     <w:unhideWhenUsed/>
@@ -3257,10 +3453,10 @@
       <w:outlineLvl w:val="7"/>
     </w:pPr>
   </w:style>
-  <w:style w:type="paragraph" w:styleId="169">
+  <w:style w:type="paragraph" w:styleId="240">
     <w:name w:val="Heading 9"/>
-    <w:basedOn w:val="160"/>
-    <w:next w:val="160"/>
+    <w:basedOn w:val="231"/>
+    <w:next w:val="231"/>
     <w:qFormat/>
     <w:uiPriority w:val="9"/>
     <w:unhideWhenUsed/>
@@ -3279,7 +3475,7 @@
       <w:outlineLvl w:val="8"/>
     </w:pPr>
   </w:style>
-  <w:style w:type="table" w:styleId="170" w:default="1">
+  <w:style w:type="table" w:styleId="241" w:default="1">
     <w:name w:val="Normal Table"/>
     <w:uiPriority w:val="99"/>
     <w:semiHidden/>
@@ -3294,15 +3490,15 @@
       </w:tblCellMar>
     </w:tblPr>
   </w:style>
-  <w:style w:type="numbering" w:styleId="171" w:default="1">
+  <w:style w:type="numbering" w:styleId="242" w:default="1">
     <w:name w:val="No List"/>
     <w:uiPriority w:val="99"/>
     <w:semiHidden/>
     <w:unhideWhenUsed/>
   </w:style>
-  <w:style w:type="paragraph" w:styleId="172">
+  <w:style w:type="paragraph" w:styleId="243">
     <w:name w:val="Footer"/>
-    <w:basedOn w:val="160"/>
+    <w:basedOn w:val="231"/>
     <w:uiPriority w:val="99"/>
     <w:unhideWhenUsed/>
     <w:pPr>
@@ -3313,9 +3509,9 @@
       </w:tabs>
     </w:pPr>
   </w:style>
-  <w:style w:type="paragraph" w:styleId="173">
+  <w:style w:type="paragraph" w:styleId="244">
     <w:name w:val="Header"/>
-    <w:basedOn w:val="160"/>
+    <w:basedOn w:val="231"/>
     <w:uiPriority w:val="99"/>
     <w:unhideWhenUsed/>
     <w:pPr>
@@ -3326,19 +3522,19 @@
       </w:tabs>
     </w:pPr>
   </w:style>
-  <w:style w:type="paragraph" w:styleId="174">
+  <w:style w:type="paragraph" w:styleId="245">
     <w:name w:val="No Spacing"/>
-    <w:basedOn w:val="160"/>
+    <w:basedOn w:val="231"/>
     <w:qFormat/>
     <w:uiPriority w:val="1"/>
     <w:pPr>
       <w:spacing w:lineRule="auto" w:line="240" w:after="0"/>
     </w:pPr>
   </w:style>
-  <w:style w:type="paragraph" w:styleId="175">
+  <w:style w:type="paragraph" w:styleId="246">
     <w:name w:val="Quote"/>
-    <w:basedOn w:val="160"/>
-    <w:next w:val="160"/>
+    <w:basedOn w:val="231"/>
+    <w:next w:val="231"/>
     <w:qFormat/>
     <w:uiPriority w:val="29"/>
     <w:rPr>
@@ -3353,10 +3549,10 @@
       <w:jc w:val="both"/>
     </w:pPr>
   </w:style>
-  <w:style w:type="paragraph" w:styleId="176">
+  <w:style w:type="paragraph" w:styleId="247">
     <w:name w:val="Subtitle"/>
-    <w:basedOn w:val="160"/>
-    <w:next w:val="160"/>
+    <w:basedOn w:val="231"/>
+    <w:next w:val="231"/>
     <w:qFormat/>
     <w:uiPriority w:val="11"/>
     <w:rPr>
@@ -3375,10 +3571,10 @@
       <w:outlineLvl w:val="0"/>
     </w:pPr>
   </w:style>
-  <w:style w:type="paragraph" w:styleId="177">
+  <w:style w:type="paragraph" w:styleId="248">
     <w:name w:val="Intense Quote"/>
-    <w:basedOn w:val="160"/>
-    <w:next w:val="160"/>
+    <w:basedOn w:val="231"/>
+    <w:next w:val="231"/>
     <w:qFormat/>
     <w:uiPriority w:val="30"/>
     <w:rPr>
@@ -3402,10 +3598,10 @@
       </w:pBdr>
     </w:pPr>
   </w:style>
-  <w:style w:type="paragraph" w:styleId="178">
+  <w:style w:type="paragraph" w:styleId="249">
     <w:name w:val="Title"/>
-    <w:basedOn w:val="160"/>
-    <w:next w:val="160"/>
+    <w:basedOn w:val="231"/>
+    <w:next w:val="231"/>
     <w:qFormat/>
     <w:uiPriority w:val="10"/>
     <w:rPr>
@@ -3425,9 +3621,9 @@
       <w:outlineLvl w:val="0"/>
     </w:pPr>
   </w:style>
-  <w:style w:type="paragraph" w:styleId="179">
+  <w:style w:type="paragraph" w:styleId="250">
     <w:name w:val="List Paragraph"/>
-    <w:basedOn w:val="160"/>
+    <w:basedOn w:val="231"/>
     <w:qFormat/>
     <w:uiPriority w:val="34"/>
     <w:pPr>
@@ -3435,7 +3631,7 @@
       <w:ind w:left="720"/>
     </w:pPr>
   </w:style>
-  <w:style w:type="character" w:styleId="184" w:default="1">
+  <w:style w:type="character" w:styleId="251" w:default="1">
     <w:name w:val="Default Paragraph Font"/>
     <w:uiPriority w:val="1"/>
     <w:semiHidden/>

</xml_diff>